<commit_message>
Actualización de entregables y diagrama
</commit_message>
<xml_diff>
--- a/Entrega_1.docx
+++ b/Entrega_1.docx
@@ -35,7 +35,25 @@
           <w:szCs w:val="24"/>
           <w:lang w:val="es-ES"/>
         </w:rPr>
-        <w:t>Videojuego basado en la serie animada “Rick y Morty”.</w:t>
+        <w:t xml:space="preserve">Videojuego basado en la serie animada “Rick y </w:t>
+      </w:r>
+      <w:proofErr w:type="spellStart"/>
+      <w:r>
+        <w:rPr>
+          <w:sz w:val="24"/>
+          <w:szCs w:val="24"/>
+          <w:lang w:val="es-ES"/>
+        </w:rPr>
+        <w:t>Morty</w:t>
+      </w:r>
+      <w:proofErr w:type="spellEnd"/>
+      <w:r>
+        <w:rPr>
+          <w:sz w:val="24"/>
+          <w:szCs w:val="24"/>
+          <w:lang w:val="es-ES"/>
+        </w:rPr>
+        <w:t>”.</w:t>
       </w:r>
     </w:p>
     <w:p>
@@ -51,7 +69,39 @@
           <w:sz w:val="24"/>
           <w:szCs w:val="24"/>
         </w:rPr>
-        <w:t>Capítulo 2 - temporada 1: Invasión canina (Lawnmower Dog).</w:t>
+        <w:t>Capítulo 2 - temporada 1: Invasión canina (</w:t>
+      </w:r>
+      <w:proofErr w:type="spellStart"/>
+      <w:r>
+        <w:rPr>
+          <w:sz w:val="24"/>
+          <w:szCs w:val="24"/>
+        </w:rPr>
+        <w:t>Lawnmower</w:t>
+      </w:r>
+      <w:proofErr w:type="spellEnd"/>
+      <w:r>
+        <w:rPr>
+          <w:sz w:val="24"/>
+          <w:szCs w:val="24"/>
+        </w:rPr>
+        <w:t xml:space="preserve"> </w:t>
+      </w:r>
+      <w:proofErr w:type="spellStart"/>
+      <w:r>
+        <w:rPr>
+          <w:sz w:val="24"/>
+          <w:szCs w:val="24"/>
+        </w:rPr>
+        <w:t>Dog</w:t>
+      </w:r>
+      <w:proofErr w:type="spellEnd"/>
+      <w:r>
+        <w:rPr>
+          <w:sz w:val="24"/>
+          <w:szCs w:val="24"/>
+        </w:rPr>
+        <w:t>).</w:t>
       </w:r>
     </w:p>
     <w:p>
@@ -86,15 +136,87 @@
           <w:szCs w:val="24"/>
           <w:lang w:val="es-ES"/>
         </w:rPr>
-        <w:t>Rick crea un dispositivo que hace a Snuffles (el perro) tan listo como para ser capaz de hacer cosas que haría un humano normal (como ir al baño) pero esto resulta mal, ya que con el pasar del tiempo, Snuffles va tomando conciencia de las cosas que es capaz de hacer gracias al aparato que diseñó Rick, creando así un brazo robótico y un traductor que utiliza para comunicarse.</w:t>
-      </w:r>
-      <w:r>
-        <w:rPr>
-          <w:sz w:val="24"/>
-          <w:szCs w:val="24"/>
-          <w:lang w:val="es-ES"/>
-        </w:rPr>
-        <w:t xml:space="preserve"> Mas adelante, Rick y Morty se dan cuenta que el perro ha dirigido un ejército de hyper-perros inteligentes que están al borde de la dominación global sobre la humanidad y tienen que luchar contra ellos para evitar que eso suceda. </w:t>
+        <w:t xml:space="preserve">Rick crea un dispositivo que hace a </w:t>
+      </w:r>
+      <w:proofErr w:type="spellStart"/>
+      <w:r>
+        <w:rPr>
+          <w:sz w:val="24"/>
+          <w:szCs w:val="24"/>
+          <w:lang w:val="es-ES"/>
+        </w:rPr>
+        <w:t>Snuffles</w:t>
+      </w:r>
+      <w:proofErr w:type="spellEnd"/>
+      <w:r>
+        <w:rPr>
+          <w:sz w:val="24"/>
+          <w:szCs w:val="24"/>
+          <w:lang w:val="es-ES"/>
+        </w:rPr>
+        <w:t xml:space="preserve"> (el perro) tan listo como para ser capaz de hacer cosas que haría un humano normal (como ir al baño) pero esto resulta mal, ya que con el pasar del tiempo, </w:t>
+      </w:r>
+      <w:proofErr w:type="spellStart"/>
+      <w:r>
+        <w:rPr>
+          <w:sz w:val="24"/>
+          <w:szCs w:val="24"/>
+          <w:lang w:val="es-ES"/>
+        </w:rPr>
+        <w:t>Snuffles</w:t>
+      </w:r>
+      <w:proofErr w:type="spellEnd"/>
+      <w:r>
+        <w:rPr>
+          <w:sz w:val="24"/>
+          <w:szCs w:val="24"/>
+          <w:lang w:val="es-ES"/>
+        </w:rPr>
+        <w:t xml:space="preserve"> va tomando conciencia de las cosas que es capaz de hacer gracias al aparato que diseñó Rick, creando así un brazo robótico y un traductor que utiliza para comunicarse.</w:t>
+      </w:r>
+      <w:r>
+        <w:rPr>
+          <w:sz w:val="24"/>
+          <w:szCs w:val="24"/>
+          <w:lang w:val="es-ES"/>
+        </w:rPr>
+        <w:t xml:space="preserve"> Mas adelante, Rick y </w:t>
+      </w:r>
+      <w:proofErr w:type="spellStart"/>
+      <w:r>
+        <w:rPr>
+          <w:sz w:val="24"/>
+          <w:szCs w:val="24"/>
+          <w:lang w:val="es-ES"/>
+        </w:rPr>
+        <w:t>Morty</w:t>
+      </w:r>
+      <w:proofErr w:type="spellEnd"/>
+      <w:r>
+        <w:rPr>
+          <w:sz w:val="24"/>
+          <w:szCs w:val="24"/>
+          <w:lang w:val="es-ES"/>
+        </w:rPr>
+        <w:t xml:space="preserve"> se dan cuenta que el perro ha dirigido un ejército de </w:t>
+      </w:r>
+      <w:proofErr w:type="spellStart"/>
+      <w:r>
+        <w:rPr>
+          <w:sz w:val="24"/>
+          <w:szCs w:val="24"/>
+          <w:lang w:val="es-ES"/>
+        </w:rPr>
+        <w:t>hyper</w:t>
+      </w:r>
+      <w:proofErr w:type="spellEnd"/>
+      <w:r>
+        <w:rPr>
+          <w:sz w:val="24"/>
+          <w:szCs w:val="24"/>
+          <w:lang w:val="es-ES"/>
+        </w:rPr>
+        <w:t xml:space="preserve">-perros inteligentes que están al borde de la dominación global sobre la humanidad y tienen que luchar contra ellos para evitar que eso suceda. </w:t>
       </w:r>
     </w:p>
     <w:p>
@@ -137,14 +259,58 @@
           <w:szCs w:val="24"/>
           <w:lang w:val="es-ES"/>
         </w:rPr>
-        <w:t>sobreentiende que los enemigos son los perros y que Rick y Morty tienen que pelear contra ellos. Para lograr esto, se crearán unos “portales” (un punto en el espacio) que, si cualquier jugador (Rick, Morty o los perros) lo toca, se eliminará; si el jugador principal no quiere “morir” tan rápido, deberá esquivar estos portales y lo hará saltando (como el perro no tendrá esta capacidad, simplemente se va a chocar y se eliminará)</w:t>
-      </w:r>
-      <w:r>
-        <w:rPr>
-          <w:sz w:val="24"/>
-          <w:szCs w:val="24"/>
-        </w:rPr>
-        <w:t xml:space="preserve"> de esta forma, el jugador irá </w:t>
+        <w:t xml:space="preserve">sobreentiende que los enemigos son los perros y que </w:t>
+      </w:r>
+      <w:proofErr w:type="spellStart"/>
+      <w:r>
+        <w:rPr>
+          <w:sz w:val="24"/>
+          <w:szCs w:val="24"/>
+          <w:lang w:val="es-ES"/>
+        </w:rPr>
+        <w:t>Morty</w:t>
+      </w:r>
+      <w:proofErr w:type="spellEnd"/>
+      <w:r>
+        <w:rPr>
+          <w:sz w:val="24"/>
+          <w:szCs w:val="24"/>
+          <w:lang w:val="es-ES"/>
+        </w:rPr>
+        <w:t xml:space="preserve"> tienen que pelear contra ellos. Para lograr esto, se crearán unos “portales” (un punto en el espacio) que, si cualquier jugador (</w:t>
+      </w:r>
+      <w:proofErr w:type="spellStart"/>
+      <w:r>
+        <w:rPr>
+          <w:sz w:val="24"/>
+          <w:szCs w:val="24"/>
+          <w:lang w:val="es-ES"/>
+        </w:rPr>
+        <w:t>Morty</w:t>
+      </w:r>
+      <w:proofErr w:type="spellEnd"/>
+      <w:r>
+        <w:rPr>
+          <w:sz w:val="24"/>
+          <w:szCs w:val="24"/>
+          <w:lang w:val="es-ES"/>
+        </w:rPr>
+        <w:t xml:space="preserve"> o los perros) lo toca, se eliminará; si el jugador principal no quiere “morir” tan rápido, deberá esquivar estos portales y lo hará </w:t>
+      </w:r>
+      <w:r>
+        <w:rPr>
+          <w:sz w:val="24"/>
+          <w:szCs w:val="24"/>
+          <w:lang w:val="es-ES"/>
+        </w:rPr>
+        <w:t xml:space="preserve">bordeándolo y como hay un margen de distancia con el perro, este no tendrá tiempo de esquivarlo y se eliminará, </w:t>
+      </w:r>
+      <w:r>
+        <w:rPr>
+          <w:sz w:val="24"/>
+          <w:szCs w:val="24"/>
+        </w:rPr>
+        <w:t xml:space="preserve">de esta forma, el jugador irá </w:t>
       </w:r>
       <w:r>
         <w:rPr>
@@ -181,7 +347,21 @@
           <w:sz w:val="24"/>
           <w:szCs w:val="24"/>
         </w:rPr>
-        <w:t>Si el jugador se deja tocar por uno de los perros, esto le restará vida y cuando llegue a 0, perdió.</w:t>
+        <w:t>Si el jugador se deja tocar por uno de los perros, est</w:t>
+      </w:r>
+      <w:r>
+        <w:rPr>
+          <w:sz w:val="24"/>
+          <w:szCs w:val="24"/>
+        </w:rPr>
+        <w:t>e</w:t>
+      </w:r>
+      <w:r>
+        <w:rPr>
+          <w:sz w:val="24"/>
+          <w:szCs w:val="24"/>
+        </w:rPr>
+        <w:t xml:space="preserve"> le restará vida y cuando llegue a 0, perdió.</w:t>
       </w:r>
     </w:p>
     <w:p>
@@ -197,14 +377,14 @@
           <w:sz w:val="24"/>
           <w:szCs w:val="24"/>
         </w:rPr>
-        <w:t>Este nivel durará aproximadamente 1 minuto,</w:t>
-      </w:r>
-      <w:r>
-        <w:rPr>
-          <w:sz w:val="24"/>
-          <w:szCs w:val="24"/>
-        </w:rPr>
-        <w:t xml:space="preserve"> y para pasar al siguiente nivel</w:t>
+        <w:t xml:space="preserve">Para </w:t>
+      </w:r>
+      <w:r>
+        <w:rPr>
+          <w:sz w:val="24"/>
+          <w:szCs w:val="24"/>
+        </w:rPr>
+        <w:t>pasar al siguiente nivel</w:t>
       </w:r>
       <w:r>
         <w:rPr>
@@ -262,21 +442,21 @@
           <w:sz w:val="24"/>
           <w:szCs w:val="24"/>
         </w:rPr>
-        <w:t>Si cuando termine el tiempo indicado, el jugador no acumuló la cantidad mínima de puntos</w:t>
-      </w:r>
-      <w:r>
-        <w:rPr>
-          <w:sz w:val="24"/>
-          <w:szCs w:val="24"/>
-        </w:rPr>
-        <w:t xml:space="preserve"> necesarios para pasar al siguiente nivel, mor</w:t>
-      </w:r>
-      <w:r>
-        <w:rPr>
-          <w:sz w:val="24"/>
-          <w:szCs w:val="24"/>
-        </w:rPr>
-        <w:t>irá y le toca iniciar desde el principio.</w:t>
+        <w:t xml:space="preserve">Si acumuló los puntos necesarios, </w:t>
+      </w:r>
+      <w:r>
+        <w:rPr>
+          <w:sz w:val="24"/>
+          <w:szCs w:val="24"/>
+        </w:rPr>
+        <w:t>no solo aparecerá un portal sino varios y el jugador tendrán que encontrar el verdadero, el que lo va a llevar al siguiente nivel</w:t>
+      </w:r>
+      <w:r>
+        <w:rPr>
+          <w:sz w:val="24"/>
+          <w:szCs w:val="24"/>
+        </w:rPr>
+        <w:t>. Van a ser 3 portales, uno que no hará nada, el verdadero y el que lo va a llevar al inicio del juego.</w:t>
       </w:r>
     </w:p>
     <w:p>
@@ -292,119 +472,28 @@
           <w:sz w:val="24"/>
           <w:szCs w:val="24"/>
         </w:rPr>
-        <w:t>En este nuevo nivel el jugador se encontrará con que, si bien la cantidad de perros va a estar disminuida, estos ya van a tener armas para atacar</w:t>
-      </w:r>
-      <w:r>
-        <w:rPr>
-          <w:sz w:val="24"/>
-          <w:szCs w:val="24"/>
-        </w:rPr>
-        <w:t>lo</w:t>
-      </w:r>
-      <w:r>
-        <w:rPr>
-          <w:sz w:val="24"/>
-          <w:szCs w:val="24"/>
-        </w:rPr>
-        <w:t xml:space="preserve"> (no solo correr detrás de </w:t>
-      </w:r>
-      <w:r>
-        <w:rPr>
-          <w:sz w:val="24"/>
-          <w:szCs w:val="24"/>
-        </w:rPr>
-        <w:t>él)</w:t>
-      </w:r>
-      <w:r>
-        <w:rPr>
-          <w:sz w:val="24"/>
-          <w:szCs w:val="24"/>
-        </w:rPr>
-        <w:t xml:space="preserve">, </w:t>
-      </w:r>
-      <w:r>
-        <w:rPr>
-          <w:sz w:val="24"/>
-          <w:szCs w:val="24"/>
-        </w:rPr>
-        <w:t xml:space="preserve">además </w:t>
-      </w:r>
-      <w:r>
-        <w:rPr>
-          <w:sz w:val="24"/>
-          <w:szCs w:val="24"/>
-        </w:rPr>
-        <w:t>habrá</w:t>
-      </w:r>
-      <w:r>
-        <w:rPr>
-          <w:sz w:val="24"/>
-          <w:szCs w:val="24"/>
-        </w:rPr>
-        <w:t xml:space="preserve"> paredes que van a servir como escudo al jugador para protegerse de las balas</w:t>
-      </w:r>
-      <w:r>
-        <w:rPr>
-          <w:sz w:val="24"/>
-          <w:szCs w:val="24"/>
-        </w:rPr>
-        <w:t xml:space="preserve"> </w:t>
-      </w:r>
-      <w:r>
-        <w:rPr>
-          <w:sz w:val="24"/>
-          <w:szCs w:val="24"/>
-        </w:rPr>
-        <w:t>ya que,</w:t>
-      </w:r>
-      <w:r>
-        <w:rPr>
-          <w:sz w:val="24"/>
-          <w:szCs w:val="24"/>
-        </w:rPr>
-        <w:t xml:space="preserve"> si estas</w:t>
-      </w:r>
-      <w:r>
-        <w:rPr>
-          <w:sz w:val="24"/>
-          <w:szCs w:val="24"/>
-        </w:rPr>
-        <w:t xml:space="preserve"> lo tocan, le </w:t>
-      </w:r>
-      <w:r>
-        <w:rPr>
-          <w:sz w:val="24"/>
-          <w:szCs w:val="24"/>
-        </w:rPr>
-        <w:t>restará</w:t>
-      </w:r>
-      <w:r>
-        <w:rPr>
-          <w:sz w:val="24"/>
-          <w:szCs w:val="24"/>
-        </w:rPr>
-        <w:t xml:space="preserve"> vida</w:t>
-      </w:r>
-      <w:r>
-        <w:rPr>
-          <w:sz w:val="24"/>
-          <w:szCs w:val="24"/>
-        </w:rPr>
-        <w:t>.</w:t>
-      </w:r>
-      <w:r>
-        <w:rPr>
-          <w:sz w:val="24"/>
-          <w:szCs w:val="24"/>
-        </w:rPr>
-        <w:t xml:space="preserve"> Pero estas paredes a la vez también tendrán vida</w:t>
-      </w:r>
-      <w:r>
-        <w:rPr>
-          <w:sz w:val="24"/>
-          <w:szCs w:val="24"/>
-        </w:rPr>
-        <w:t xml:space="preserve"> y una vez esta se agote, se desaparecerá.</w:t>
+        <w:t>En este nuevo nivel solo habrá un perro que se va a mover rápido tratando de tocar al jugador y en ciertos momentos saltará sobre él para tratar de aplastarlo, el jugador tiene que esquivarlo y va a tener una pistola para atacar al perro grande (</w:t>
+      </w:r>
+      <w:r>
+        <w:rPr>
+          <w:sz w:val="24"/>
+          <w:szCs w:val="24"/>
+        </w:rPr>
+        <w:t>ambos se moverán</w:t>
+      </w:r>
+      <w:r>
+        <w:rPr>
+          <w:sz w:val="24"/>
+          <w:szCs w:val="24"/>
+        </w:rPr>
+        <w:t xml:space="preserve"> de forma horizontal</w:t>
+      </w:r>
+      <w:r>
+        <w:rPr>
+          <w:sz w:val="24"/>
+          <w:szCs w:val="24"/>
+        </w:rPr>
+        <w:t>).</w:t>
       </w:r>
     </w:p>
     <w:p>
@@ -420,201 +509,8 @@
           <w:sz w:val="24"/>
           <w:szCs w:val="24"/>
         </w:rPr>
-        <w:t xml:space="preserve">Cabe aclarar que la cantidad de vida que tenga el jugador no se reinicia entre niveles, por lo que le tocará cuidarla muy bien. </w:t>
-      </w:r>
-    </w:p>
-    <w:p>
-      <w:pPr>
-        <w:jc w:val="both"/>
-        <w:rPr>
-          <w:sz w:val="24"/>
-          <w:szCs w:val="24"/>
-        </w:rPr>
-      </w:pPr>
-      <w:r>
-        <w:rPr>
-          <w:sz w:val="24"/>
-          <w:szCs w:val="24"/>
-        </w:rPr>
-        <w:t>Para el jugador defenderse</w:t>
-      </w:r>
-      <w:r>
-        <w:rPr>
-          <w:sz w:val="24"/>
-          <w:szCs w:val="24"/>
-        </w:rPr>
-        <w:t xml:space="preserve"> solo tendrá a disposición granadas, que tendrá que arrojar a los perros para eliminarlos</w:t>
-      </w:r>
-      <w:r>
-        <w:rPr>
-          <w:sz w:val="24"/>
-          <w:szCs w:val="24"/>
-        </w:rPr>
-        <w:t xml:space="preserve"> y conseguir los puntos que necesite.</w:t>
-      </w:r>
-    </w:p>
-    <w:p>
-      <w:pPr>
-        <w:jc w:val="both"/>
-        <w:rPr>
-          <w:sz w:val="24"/>
-          <w:szCs w:val="24"/>
-        </w:rPr>
-      </w:pPr>
-      <w:r>
-        <w:rPr>
-          <w:sz w:val="24"/>
-          <w:szCs w:val="24"/>
-        </w:rPr>
-        <w:lastRenderedPageBreak/>
-        <w:t>Para pasar al tercer y último nivel</w:t>
-      </w:r>
-      <w:r>
-        <w:rPr>
-          <w:sz w:val="24"/>
-          <w:szCs w:val="24"/>
-        </w:rPr>
-        <w:t xml:space="preserve">, también tendrá que </w:t>
-      </w:r>
-      <w:r>
-        <w:rPr>
-          <w:sz w:val="24"/>
-          <w:szCs w:val="24"/>
-        </w:rPr>
-        <w:t>acumular una cierta cantidad mínima de puntos para que el portal</w:t>
-      </w:r>
-      <w:r>
-        <w:rPr>
-          <w:sz w:val="24"/>
-          <w:szCs w:val="24"/>
-        </w:rPr>
-        <w:t xml:space="preserve"> se le </w:t>
-      </w:r>
-      <w:r>
-        <w:rPr>
-          <w:sz w:val="24"/>
-          <w:szCs w:val="24"/>
-        </w:rPr>
-        <w:t>habilite,</w:t>
-      </w:r>
-      <w:r>
-        <w:rPr>
-          <w:sz w:val="24"/>
-          <w:szCs w:val="24"/>
-        </w:rPr>
-        <w:t xml:space="preserve"> pero cuando esto suceda,</w:t>
-      </w:r>
-      <w:r>
-        <w:rPr>
-          <w:sz w:val="24"/>
-          <w:szCs w:val="24"/>
-        </w:rPr>
-        <w:t xml:space="preserve"> no solo aparecerá un portal sino varios y el jugador tendrán que encontrar el verdadero, el que lo va a llevar al siguiente nivel</w:t>
-      </w:r>
-      <w:r>
-        <w:rPr>
-          <w:sz w:val="24"/>
-          <w:szCs w:val="24"/>
-        </w:rPr>
-        <w:t xml:space="preserve">. Van a ser 3 portales, uno que no hará nada, el </w:t>
-      </w:r>
-      <w:r>
-        <w:rPr>
-          <w:sz w:val="24"/>
-          <w:szCs w:val="24"/>
-        </w:rPr>
-        <w:t>verdadero y el que lo va a llevar al inicio del juego.</w:t>
-      </w:r>
-    </w:p>
-    <w:p>
-      <w:pPr>
-        <w:jc w:val="both"/>
-        <w:rPr>
-          <w:sz w:val="24"/>
-          <w:szCs w:val="24"/>
-        </w:rPr>
-      </w:pPr>
-      <w:r>
-        <w:rPr>
-          <w:sz w:val="24"/>
-          <w:szCs w:val="24"/>
-        </w:rPr>
-        <w:t xml:space="preserve">Es posible </w:t>
-      </w:r>
-      <w:r>
-        <w:rPr>
-          <w:sz w:val="24"/>
-          <w:szCs w:val="24"/>
-        </w:rPr>
-        <w:t>que,</w:t>
-      </w:r>
-      <w:r>
-        <w:rPr>
-          <w:sz w:val="24"/>
-          <w:szCs w:val="24"/>
-        </w:rPr>
-        <w:t xml:space="preserve"> en algún punto del juego, aparezca</w:t>
-      </w:r>
-      <w:r>
-        <w:rPr>
-          <w:sz w:val="24"/>
-          <w:szCs w:val="24"/>
-        </w:rPr>
-        <w:t xml:space="preserve"> </w:t>
-      </w:r>
-      <w:r>
-        <w:rPr>
-          <w:sz w:val="24"/>
-          <w:szCs w:val="24"/>
-        </w:rPr>
-        <w:t xml:space="preserve">alguna ayuda que si el jugador la toma (simplemente </w:t>
-      </w:r>
-      <w:r>
-        <w:rPr>
-          <w:sz w:val="24"/>
-          <w:szCs w:val="24"/>
-        </w:rPr>
-        <w:t>tocándola) le</w:t>
-      </w:r>
-      <w:r>
-        <w:rPr>
-          <w:sz w:val="24"/>
-          <w:szCs w:val="24"/>
-        </w:rPr>
-        <w:t xml:space="preserve"> sumará un poco de vida</w:t>
-      </w:r>
-      <w:r>
-        <w:rPr>
-          <w:sz w:val="24"/>
-          <w:szCs w:val="24"/>
-        </w:rPr>
-        <w:t>. En un principio las granadas van a ser finitas, pero si se le acaban</w:t>
-      </w:r>
-      <w:r>
-        <w:rPr>
-          <w:sz w:val="24"/>
-          <w:szCs w:val="24"/>
-        </w:rPr>
-        <w:t xml:space="preserve">, así como con la vida, tendrá la opción de tomar algunas que el juego le proporcione. </w:t>
-      </w:r>
-    </w:p>
-    <w:p>
-      <w:pPr>
-        <w:jc w:val="both"/>
-        <w:rPr>
-          <w:sz w:val="24"/>
-          <w:szCs w:val="24"/>
-        </w:rPr>
-      </w:pPr>
-    </w:p>
-    <w:p>
-      <w:pPr>
-        <w:jc w:val="both"/>
-        <w:rPr>
-          <w:sz w:val="24"/>
-          <w:szCs w:val="24"/>
-        </w:rPr>
-      </w:pPr>
+        <w:t>Hay que aclarar que la vida del jugador no se reinicia cuando pase de nivel, por lo que le tocará cuidarla muy bien.</w:t>
+      </w:r>
     </w:p>
     <w:sectPr>
       <w:pgSz w:w="12240" w:h="15840"/>

</xml_diff>